<commit_message>
added: 06 lab + 05 lab
</commit_message>
<xml_diff>
--- a/06/Lab-06.docx
+++ b/06/Lab-06.docx
@@ -433,6 +433,15 @@
         </w:rPr>
         <w:t xml:space="preserve">Тема: </w:t>
       </w:r>
+      <w:r>
+        <w:rPr>
+          <w:rFonts w:ascii="Times New Roman" w:eastAsia="Times New Roman" w:hAnsi="Times New Roman" w:cs="Times New Roman"/>
+          <w:bCs/>
+          <w:sz w:val="28"/>
+          <w:szCs w:val="28"/>
+        </w:rPr>
+        <w:t>Механізм взаємодії з базами даних через об'єкти мови Python (Фреймворк Django), технологія ORM.</w:t>
+      </w:r>
     </w:p>
     <w:p>
       <w:pPr>
@@ -460,6 +469,14 @@
           <w:szCs w:val="28"/>
         </w:rPr>
         <w:t xml:space="preserve"> </w:t>
+      </w:r>
+      <w:r>
+        <w:rPr>
+          <w:rFonts w:ascii="Times New Roman" w:eastAsia="Times New Roman" w:hAnsi="Times New Roman" w:cs="Times New Roman"/>
+          <w:sz w:val="28"/>
+          <w:szCs w:val="28"/>
+        </w:rPr>
+        <w:t>набуття практичного досвіду налаштування підключення Django до бази даних, створення моделей, виконання міграції, додавання моделей до адміністративної панелі, керування відображенням даних в панелі.</w:t>
       </w:r>
     </w:p>
     <w:p>
@@ -777,6 +794,7 @@
           <w:szCs w:val="28"/>
           <w:lang w:val="en-US"/>
         </w:rPr>
+        <w:lastRenderedPageBreak/>
         <w:drawing>
           <wp:inline distT="0" distB="0" distL="0" distR="0" wp14:anchorId="5470037C" wp14:editId="1F00A805">
             <wp:extent cx="6332220" cy="1534160"/>
@@ -842,7 +860,6 @@
           <w:sz w:val="28"/>
           <w:szCs w:val="28"/>
         </w:rPr>
-        <w:lastRenderedPageBreak/>
         <w:t>4. У `settings.py` налаштувати `DATABASES`, використовуючи дані з п.1 і п.3.</w:t>
       </w:r>
     </w:p>
@@ -1095,6 +1112,7 @@
           <w:szCs w:val="28"/>
           <w:lang w:val="en-US"/>
         </w:rPr>
+        <w:lastRenderedPageBreak/>
         <w:drawing>
           <wp:inline distT="0" distB="0" distL="0" distR="0" wp14:anchorId="332A4A1A" wp14:editId="2D83D5A8">
             <wp:extent cx="3900952" cy="2598420"/>
@@ -1150,7 +1168,6 @@
           <w:szCs w:val="28"/>
           <w:lang w:val="ru-RU"/>
         </w:rPr>
-        <w:lastRenderedPageBreak/>
         <w:drawing>
           <wp:inline distT="0" distB="0" distL="0" distR="0" wp14:anchorId="53CBCC82" wp14:editId="4AADCF19">
             <wp:extent cx="1295633" cy="1752600"/>
@@ -1427,6 +1444,7 @@
           <w:sz w:val="28"/>
           <w:szCs w:val="28"/>
         </w:rPr>
+        <w:lastRenderedPageBreak/>
         <w:t>9. Запустити сервер, увійти в адмінпанель під суперюзером.</w:t>
       </w:r>
     </w:p>
@@ -1693,6 +1711,7 @@
           <w:szCs w:val="28"/>
           <w:lang w:val="en-US"/>
         </w:rPr>
+        <w:lastRenderedPageBreak/>
         <w:drawing>
           <wp:inline distT="0" distB="0" distL="0" distR="0" wp14:anchorId="1AF6A4D3" wp14:editId="05AA1175">
             <wp:extent cx="5821680" cy="4802360"/>
@@ -1746,7 +1765,6 @@
           <w:sz w:val="28"/>
           <w:szCs w:val="28"/>
         </w:rPr>
-        <w:lastRenderedPageBreak/>
         <w:drawing>
           <wp:inline distT="0" distB="0" distL="0" distR="0" wp14:anchorId="1318B68A" wp14:editId="26828B9B">
             <wp:extent cx="6332220" cy="1837055"/>
@@ -1840,6 +1858,7 @@
           <w:sz w:val="28"/>
           <w:szCs w:val="28"/>
         </w:rPr>
+        <w:lastRenderedPageBreak/>
         <w:drawing>
           <wp:inline distT="0" distB="0" distL="0" distR="0" wp14:anchorId="110E3025" wp14:editId="5CB929CC">
             <wp:extent cx="6332220" cy="3875405"/>
@@ -2030,7 +2049,6 @@
           <w:sz w:val="28"/>
           <w:szCs w:val="28"/>
         </w:rPr>
-        <w:lastRenderedPageBreak/>
         <w:t>Рішення:</w:t>
       </w:r>
     </w:p>
@@ -2136,6 +2154,7 @@
           <w:sz w:val="28"/>
           <w:szCs w:val="28"/>
         </w:rPr>
+        <w:lastRenderedPageBreak/>
         <w:t>Рішення:</w:t>
       </w:r>
     </w:p>
@@ -2366,7 +2385,6 @@
           <w:sz w:val="28"/>
           <w:szCs w:val="28"/>
         </w:rPr>
-        <w:lastRenderedPageBreak/>
         <w:drawing>
           <wp:inline distT="0" distB="0" distL="0" distR="0" wp14:anchorId="75A45AAA" wp14:editId="59F9A542">
             <wp:extent cx="6332220" cy="1588135"/>
@@ -2472,6 +2490,7 @@
           <w:sz w:val="28"/>
           <w:szCs w:val="28"/>
         </w:rPr>
+        <w:lastRenderedPageBreak/>
         <w:drawing>
           <wp:inline distT="0" distB="0" distL="0" distR="0" wp14:anchorId="3C072BA4" wp14:editId="4D203CFD">
             <wp:extent cx="6332220" cy="2012950"/>
@@ -2674,7 +2693,6 @@
           <w:sz w:val="28"/>
           <w:szCs w:val="28"/>
         </w:rPr>
-        <w:lastRenderedPageBreak/>
         <w:t>Рішення:</w:t>
       </w:r>
     </w:p>
@@ -2966,10 +2984,10 @@
           <w:lang w:val="en-US"/>
         </w:rPr>
         <w:drawing>
-          <wp:inline distT="0" distB="0" distL="0" distR="0" wp14:anchorId="6F8907D5" wp14:editId="76FE5A68">
+          <wp:inline distT="0" distB="0" distL="0" distR="0" wp14:anchorId="6F8907D5" wp14:editId="6AFB8CFE">
             <wp:extent cx="2133898" cy="1028844"/>
             <wp:effectExtent l="0" t="0" r="0" b="0"/>
-            <wp:docPr id="1933207350" name="Рисунок 1"/>
+            <wp:docPr id="1933207350" name="Рисунок 1" descr="Изображение выглядит как текст, Шрифт, снимок экрана, Графика&#10;&#10;Контент, сгенерированный ИИ, может содержать ошибки."/>
             <wp:cNvGraphicFramePr>
               <a:graphicFrameLocks xmlns:a="http://schemas.openxmlformats.org/drawingml/2006/main" noChangeAspect="1"/>
             </wp:cNvGraphicFramePr>
@@ -2977,7 +2995,7 @@
               <a:graphicData uri="http://schemas.openxmlformats.org/drawingml/2006/picture">
                 <pic:pic xmlns:pic="http://schemas.openxmlformats.org/drawingml/2006/picture">
                   <pic:nvPicPr>
-                    <pic:cNvPr id="1933207350" name=""/>
+                    <pic:cNvPr id="1933207350" name="Рисунок 1" descr="Изображение выглядит как текст, Шрифт, снимок экрана, Графика&#10;&#10;Контент, сгенерированный ИИ, может содержать ошибки."/>
                     <pic:cNvPicPr/>
                   </pic:nvPicPr>
                   <pic:blipFill>
@@ -3063,27 +3081,84 @@
           <w:b/>
           <w:sz w:val="28"/>
           <w:szCs w:val="28"/>
-        </w:rPr>
-      </w:pPr>
-    </w:p>
-    <w:p>
-      <w:pPr>
-        <w:spacing w:after="0" w:line="276" w:lineRule="auto"/>
-        <w:ind w:firstLine="709"/>
+          <w:lang w:val="en-US"/>
+        </w:rPr>
+      </w:pPr>
+      <w:r>
         <w:rPr>
           <w:rFonts w:ascii="Times New Roman" w:eastAsia="Times New Roman" w:hAnsi="Times New Roman" w:cs="Times New Roman"/>
           <w:b/>
           <w:sz w:val="28"/>
           <w:szCs w:val="28"/>
         </w:rPr>
-      </w:pPr>
-      <w:r>
+        <w:lastRenderedPageBreak/>
+        <w:drawing>
+          <wp:inline distT="0" distB="0" distL="0" distR="0" wp14:anchorId="36FFB5EA" wp14:editId="2C212496">
+            <wp:extent cx="6332220" cy="6598285"/>
+            <wp:effectExtent l="0" t="0" r="0" b="0"/>
+            <wp:docPr id="1642956232" name="Рисунок 1" descr="Изображение выглядит как текст, снимок экрана&#10;&#10;Контент, сгенерированный ИИ, может содержать ошибки."/>
+            <wp:cNvGraphicFramePr>
+              <a:graphicFrameLocks xmlns:a="http://schemas.openxmlformats.org/drawingml/2006/main" noChangeAspect="1"/>
+            </wp:cNvGraphicFramePr>
+            <a:graphic xmlns:a="http://schemas.openxmlformats.org/drawingml/2006/main">
+              <a:graphicData uri="http://schemas.openxmlformats.org/drawingml/2006/picture">
+                <pic:pic xmlns:pic="http://schemas.openxmlformats.org/drawingml/2006/picture">
+                  <pic:nvPicPr>
+                    <pic:cNvPr id="1642956232" name="Рисунок 1" descr="Изображение выглядит как текст, снимок экрана&#10;&#10;Контент, сгенерированный ИИ, может содержать ошибки."/>
+                    <pic:cNvPicPr/>
+                  </pic:nvPicPr>
+                  <pic:blipFill>
+                    <a:blip r:embed="rId30"/>
+                    <a:stretch>
+                      <a:fillRect/>
+                    </a:stretch>
+                  </pic:blipFill>
+                  <pic:spPr>
+                    <a:xfrm>
+                      <a:off x="0" y="0"/>
+                      <a:ext cx="6332220" cy="6598285"/>
+                    </a:xfrm>
+                    <a:prstGeom prst="rect">
+                      <a:avLst/>
+                    </a:prstGeom>
+                  </pic:spPr>
+                </pic:pic>
+              </a:graphicData>
+            </a:graphic>
+          </wp:inline>
+        </w:drawing>
+      </w:r>
+    </w:p>
+    <w:p>
+      <w:pPr>
+        <w:spacing w:after="0" w:line="276" w:lineRule="auto"/>
+        <w:ind w:firstLine="709"/>
         <w:rPr>
           <w:rFonts w:ascii="Times New Roman" w:eastAsia="Times New Roman" w:hAnsi="Times New Roman" w:cs="Times New Roman"/>
           <w:b/>
           <w:sz w:val="28"/>
           <w:szCs w:val="28"/>
         </w:rPr>
+      </w:pPr>
+    </w:p>
+    <w:p>
+      <w:pPr>
+        <w:spacing w:after="0" w:line="276" w:lineRule="auto"/>
+        <w:ind w:firstLine="709"/>
+        <w:rPr>
+          <w:rFonts w:ascii="Times New Roman" w:eastAsia="Times New Roman" w:hAnsi="Times New Roman" w:cs="Times New Roman"/>
+          <w:b/>
+          <w:sz w:val="28"/>
+          <w:szCs w:val="28"/>
+        </w:rPr>
+      </w:pPr>
+      <w:r>
+        <w:rPr>
+          <w:rFonts w:ascii="Times New Roman" w:eastAsia="Times New Roman" w:hAnsi="Times New Roman" w:cs="Times New Roman"/>
+          <w:b/>
+          <w:sz w:val="28"/>
+          <w:szCs w:val="28"/>
+        </w:rPr>
         <w:t>Відповідь на контрольні питання:</w:t>
       </w:r>
     </w:p>
@@ -3101,35 +3176,6 @@
     </w:p>
     <w:p>
       <w:pPr>
-        <w:numPr>
-          <w:ilvl w:val="0"/>
-          <w:numId w:val="1"/>
-        </w:numPr>
-        <w:pBdr>
-          <w:top w:val="nil"/>
-          <w:left w:val="nil"/>
-          <w:bottom w:val="nil"/>
-          <w:right w:val="nil"/>
-          <w:between w:val="nil"/>
-        </w:pBdr>
-        <w:spacing w:after="0" w:line="276" w:lineRule="auto"/>
-        <w:rPr>
-          <w:rFonts w:ascii="Times New Roman" w:eastAsia="Times New Roman" w:hAnsi="Times New Roman" w:cs="Times New Roman"/>
-          <w:sz w:val="28"/>
-          <w:szCs w:val="28"/>
-        </w:rPr>
-      </w:pPr>
-      <w:r>
-        <w:rPr>
-          <w:rFonts w:ascii="Times New Roman" w:eastAsia="Times New Roman" w:hAnsi="Times New Roman" w:cs="Times New Roman"/>
-          <w:sz w:val="28"/>
-          <w:szCs w:val="28"/>
-        </w:rPr>
-        <w:t>Текст питання</w:t>
-      </w:r>
-    </w:p>
-    <w:p>
-      <w:pPr>
         <w:spacing w:after="0" w:line="276" w:lineRule="auto"/>
         <w:ind w:left="360"/>
         <w:rPr>
@@ -3144,36 +3190,7 @@
           <w:sz w:val="28"/>
           <w:szCs w:val="28"/>
         </w:rPr>
-        <w:t>Відповідь, приклад коду, тощо</w:t>
-      </w:r>
-    </w:p>
-    <w:p>
-      <w:pPr>
-        <w:numPr>
-          <w:ilvl w:val="0"/>
-          <w:numId w:val="1"/>
-        </w:numPr>
-        <w:pBdr>
-          <w:top w:val="nil"/>
-          <w:left w:val="nil"/>
-          <w:bottom w:val="nil"/>
-          <w:right w:val="nil"/>
-          <w:between w:val="nil"/>
-        </w:pBdr>
-        <w:spacing w:after="0" w:line="276" w:lineRule="auto"/>
-        <w:rPr>
-          <w:rFonts w:ascii="Times New Roman" w:eastAsia="Times New Roman" w:hAnsi="Times New Roman" w:cs="Times New Roman"/>
-          <w:sz w:val="28"/>
-          <w:szCs w:val="28"/>
-        </w:rPr>
-      </w:pPr>
-      <w:r>
-        <w:rPr>
-          <w:rFonts w:ascii="Times New Roman" w:eastAsia="Times New Roman" w:hAnsi="Times New Roman" w:cs="Times New Roman"/>
-          <w:sz w:val="28"/>
-          <w:szCs w:val="28"/>
-        </w:rPr>
-        <w:t>Текст питання</w:t>
+        <w:t>1. Що таке ORM?</w:t>
       </w:r>
     </w:p>
     <w:p>
@@ -3192,7 +3209,16 @@
           <w:sz w:val="28"/>
           <w:szCs w:val="28"/>
         </w:rPr>
-        <w:t>Відповідь, приклад коду, тощо</w:t>
+        <w:t xml:space="preserve">ORM (Object-Relational Mapping) — це технологія, яка дозволяє взаємодіяти з базою даних за допомогою об'єктів мови програмування замість написання SQL-запитів. У Django ORM дозволяє описувати структуру таблиць у вигляді </w:t>
+      </w:r>
+      <w:r>
+        <w:rPr>
+          <w:rFonts w:ascii="Times New Roman" w:eastAsia="Times New Roman" w:hAnsi="Times New Roman" w:cs="Times New Roman"/>
+          <w:sz w:val="28"/>
+          <w:szCs w:val="28"/>
+        </w:rPr>
+        <w:lastRenderedPageBreak/>
+        <w:t>Python-класів (моделей) і виконувати операції (створення, читання, оновлення, видалення) через методи Python.</w:t>
       </w:r>
     </w:p>
     <w:p>
@@ -3205,6 +3231,883 @@
           <w:szCs w:val="28"/>
         </w:rPr>
       </w:pPr>
+      <w:r>
+        <w:rPr>
+          <w:rFonts w:ascii="Times New Roman" w:eastAsia="Times New Roman" w:hAnsi="Times New Roman" w:cs="Times New Roman"/>
+          <w:sz w:val="28"/>
+          <w:szCs w:val="28"/>
+        </w:rPr>
+        <w:t>Приклад:</w:t>
+      </w:r>
+    </w:p>
+    <w:p>
+      <w:pPr>
+        <w:shd w:val="clear" w:color="auto" w:fill="262626" w:themeFill="text1" w:themeFillTint="D9"/>
+        <w:spacing w:after="0" w:line="276" w:lineRule="auto"/>
+        <w:ind w:left="360"/>
+        <w:rPr>
+          <w:rFonts w:ascii="Consolas" w:eastAsia="Times New Roman" w:hAnsi="Consolas" w:cs="Times New Roman"/>
+          <w:color w:val="FFFFFF" w:themeColor="background1"/>
+          <w:sz w:val="20"/>
+          <w:szCs w:val="20"/>
+        </w:rPr>
+      </w:pPr>
+      <w:r>
+        <w:rPr>
+          <w:rFonts w:ascii="Consolas" w:eastAsia="Times New Roman" w:hAnsi="Consolas" w:cs="Times New Roman"/>
+          <w:color w:val="FFFFFF" w:themeColor="background1"/>
+          <w:sz w:val="20"/>
+          <w:szCs w:val="20"/>
+        </w:rPr>
+        <w:t>from django.db import models</w:t>
+      </w:r>
+    </w:p>
+    <w:p>
+      <w:pPr>
+        <w:shd w:val="clear" w:color="auto" w:fill="262626" w:themeFill="text1" w:themeFillTint="D9"/>
+        <w:spacing w:after="0" w:line="276" w:lineRule="auto"/>
+        <w:ind w:left="360"/>
+        <w:rPr>
+          <w:rFonts w:ascii="Consolas" w:eastAsia="Times New Roman" w:hAnsi="Consolas" w:cs="Times New Roman"/>
+          <w:color w:val="FFFFFF" w:themeColor="background1"/>
+          <w:sz w:val="20"/>
+          <w:szCs w:val="20"/>
+        </w:rPr>
+      </w:pPr>
+    </w:p>
+    <w:p>
+      <w:pPr>
+        <w:shd w:val="clear" w:color="auto" w:fill="262626" w:themeFill="text1" w:themeFillTint="D9"/>
+        <w:spacing w:after="0" w:line="276" w:lineRule="auto"/>
+        <w:ind w:left="360"/>
+        <w:rPr>
+          <w:rFonts w:ascii="Consolas" w:eastAsia="Times New Roman" w:hAnsi="Consolas" w:cs="Times New Roman"/>
+          <w:color w:val="FFFFFF" w:themeColor="background1"/>
+          <w:sz w:val="20"/>
+          <w:szCs w:val="20"/>
+        </w:rPr>
+      </w:pPr>
+      <w:r>
+        <w:rPr>
+          <w:rFonts w:ascii="Consolas" w:eastAsia="Times New Roman" w:hAnsi="Consolas" w:cs="Times New Roman"/>
+          <w:color w:val="FFFFFF" w:themeColor="background1"/>
+          <w:sz w:val="20"/>
+          <w:szCs w:val="20"/>
+        </w:rPr>
+        <w:t>class Book(models.Model):</w:t>
+      </w:r>
+    </w:p>
+    <w:p>
+      <w:pPr>
+        <w:shd w:val="clear" w:color="auto" w:fill="262626" w:themeFill="text1" w:themeFillTint="D9"/>
+        <w:spacing w:after="0" w:line="276" w:lineRule="auto"/>
+        <w:ind w:left="360"/>
+        <w:rPr>
+          <w:rFonts w:ascii="Consolas" w:eastAsia="Times New Roman" w:hAnsi="Consolas" w:cs="Times New Roman"/>
+          <w:color w:val="FFFFFF" w:themeColor="background1"/>
+          <w:sz w:val="20"/>
+          <w:szCs w:val="20"/>
+        </w:rPr>
+      </w:pPr>
+      <w:r>
+        <w:rPr>
+          <w:rFonts w:ascii="Consolas" w:eastAsia="Times New Roman" w:hAnsi="Consolas" w:cs="Times New Roman"/>
+          <w:color w:val="FFFFFF" w:themeColor="background1"/>
+          <w:sz w:val="20"/>
+          <w:szCs w:val="20"/>
+        </w:rPr>
+        <w:t xml:space="preserve">    title = models.CharField(max_length=100)</w:t>
+      </w:r>
+    </w:p>
+    <w:p>
+      <w:pPr>
+        <w:shd w:val="clear" w:color="auto" w:fill="262626" w:themeFill="text1" w:themeFillTint="D9"/>
+        <w:spacing w:after="0" w:line="276" w:lineRule="auto"/>
+        <w:ind w:left="360"/>
+        <w:rPr>
+          <w:rFonts w:ascii="Consolas" w:eastAsia="Times New Roman" w:hAnsi="Consolas" w:cs="Times New Roman"/>
+          <w:color w:val="FFFFFF" w:themeColor="background1"/>
+          <w:sz w:val="20"/>
+          <w:szCs w:val="20"/>
+        </w:rPr>
+      </w:pPr>
+      <w:r>
+        <w:rPr>
+          <w:rFonts w:ascii="Consolas" w:eastAsia="Times New Roman" w:hAnsi="Consolas" w:cs="Times New Roman"/>
+          <w:color w:val="FFFFFF" w:themeColor="background1"/>
+          <w:sz w:val="20"/>
+          <w:szCs w:val="20"/>
+        </w:rPr>
+        <w:t xml:space="preserve">    author = models.CharField(max_length=100)</w:t>
+      </w:r>
+    </w:p>
+    <w:p>
+      <w:pPr>
+        <w:spacing w:after="0" w:line="276" w:lineRule="auto"/>
+        <w:ind w:left="360"/>
+        <w:rPr>
+          <w:rFonts w:ascii="Times New Roman" w:eastAsia="Times New Roman" w:hAnsi="Times New Roman" w:cs="Times New Roman"/>
+          <w:sz w:val="28"/>
+          <w:szCs w:val="28"/>
+        </w:rPr>
+      </w:pPr>
+    </w:p>
+    <w:p>
+      <w:pPr>
+        <w:spacing w:after="0" w:line="276" w:lineRule="auto"/>
+        <w:ind w:left="360"/>
+        <w:rPr>
+          <w:rFonts w:ascii="Times New Roman" w:eastAsia="Times New Roman" w:hAnsi="Times New Roman" w:cs="Times New Roman"/>
+          <w:sz w:val="28"/>
+          <w:szCs w:val="28"/>
+        </w:rPr>
+      </w:pPr>
+      <w:r>
+        <w:rPr>
+          <w:rFonts w:ascii="Times New Roman" w:eastAsia="Times New Roman" w:hAnsi="Times New Roman" w:cs="Times New Roman"/>
+          <w:sz w:val="28"/>
+          <w:szCs w:val="28"/>
+        </w:rPr>
+        <w:t>2. Як підключити СКБД PostgreSQL до проєкту Django?</w:t>
+      </w:r>
+    </w:p>
+    <w:p>
+      <w:pPr>
+        <w:spacing w:after="0" w:line="276" w:lineRule="auto"/>
+        <w:ind w:left="360"/>
+        <w:rPr>
+          <w:rFonts w:ascii="Times New Roman" w:eastAsia="Times New Roman" w:hAnsi="Times New Roman" w:cs="Times New Roman"/>
+          <w:sz w:val="28"/>
+          <w:szCs w:val="28"/>
+        </w:rPr>
+      </w:pPr>
+      <w:r>
+        <w:rPr>
+          <w:rFonts w:ascii="Times New Roman" w:eastAsia="Times New Roman" w:hAnsi="Times New Roman" w:cs="Times New Roman"/>
+          <w:sz w:val="28"/>
+          <w:szCs w:val="28"/>
+        </w:rPr>
+        <w:t>Для підключення PostgreSQL потрібно у файлі `settings.py` налаштувати секцію `DATABASES`:</w:t>
+      </w:r>
+    </w:p>
+    <w:p>
+      <w:pPr>
+        <w:shd w:val="clear" w:color="auto" w:fill="262626" w:themeFill="text1" w:themeFillTint="D9"/>
+        <w:spacing w:after="0" w:line="276" w:lineRule="auto"/>
+        <w:ind w:left="360"/>
+        <w:rPr>
+          <w:rFonts w:ascii="Consolas" w:eastAsia="Times New Roman" w:hAnsi="Consolas" w:cs="Times New Roman"/>
+          <w:color w:val="FFFFFF" w:themeColor="background1"/>
+          <w:sz w:val="20"/>
+          <w:szCs w:val="20"/>
+        </w:rPr>
+      </w:pPr>
+      <w:r>
+        <w:rPr>
+          <w:rFonts w:ascii="Consolas" w:eastAsia="Times New Roman" w:hAnsi="Consolas" w:cs="Times New Roman"/>
+          <w:color w:val="FFFFFF" w:themeColor="background1"/>
+          <w:sz w:val="20"/>
+          <w:szCs w:val="20"/>
+        </w:rPr>
+        <w:t>DATABASES = {</w:t>
+      </w:r>
+    </w:p>
+    <w:p>
+      <w:pPr>
+        <w:shd w:val="clear" w:color="auto" w:fill="262626" w:themeFill="text1" w:themeFillTint="D9"/>
+        <w:spacing w:after="0" w:line="276" w:lineRule="auto"/>
+        <w:ind w:left="360"/>
+        <w:rPr>
+          <w:rFonts w:ascii="Consolas" w:eastAsia="Times New Roman" w:hAnsi="Consolas" w:cs="Times New Roman"/>
+          <w:color w:val="FFFFFF" w:themeColor="background1"/>
+          <w:sz w:val="20"/>
+          <w:szCs w:val="20"/>
+        </w:rPr>
+      </w:pPr>
+      <w:r>
+        <w:rPr>
+          <w:rFonts w:ascii="Consolas" w:eastAsia="Times New Roman" w:hAnsi="Consolas" w:cs="Times New Roman"/>
+          <w:color w:val="FFFFFF" w:themeColor="background1"/>
+          <w:sz w:val="20"/>
+          <w:szCs w:val="20"/>
+        </w:rPr>
+        <w:t xml:space="preserve">    'default': {</w:t>
+      </w:r>
+    </w:p>
+    <w:p>
+      <w:pPr>
+        <w:shd w:val="clear" w:color="auto" w:fill="262626" w:themeFill="text1" w:themeFillTint="D9"/>
+        <w:spacing w:after="0" w:line="276" w:lineRule="auto"/>
+        <w:ind w:left="360"/>
+        <w:rPr>
+          <w:rFonts w:ascii="Consolas" w:eastAsia="Times New Roman" w:hAnsi="Consolas" w:cs="Times New Roman"/>
+          <w:color w:val="FFFFFF" w:themeColor="background1"/>
+          <w:sz w:val="20"/>
+          <w:szCs w:val="20"/>
+        </w:rPr>
+      </w:pPr>
+      <w:r>
+        <w:rPr>
+          <w:rFonts w:ascii="Consolas" w:eastAsia="Times New Roman" w:hAnsi="Consolas" w:cs="Times New Roman"/>
+          <w:color w:val="FFFFFF" w:themeColor="background1"/>
+          <w:sz w:val="20"/>
+          <w:szCs w:val="20"/>
+        </w:rPr>
+        <w:t xml:space="preserve">        'ENGINE': 'django.db.backends.postgresql',</w:t>
+      </w:r>
+    </w:p>
+    <w:p>
+      <w:pPr>
+        <w:shd w:val="clear" w:color="auto" w:fill="262626" w:themeFill="text1" w:themeFillTint="D9"/>
+        <w:spacing w:after="0" w:line="276" w:lineRule="auto"/>
+        <w:ind w:left="360"/>
+        <w:rPr>
+          <w:rFonts w:ascii="Consolas" w:eastAsia="Times New Roman" w:hAnsi="Consolas" w:cs="Times New Roman"/>
+          <w:color w:val="FFFFFF" w:themeColor="background1"/>
+          <w:sz w:val="20"/>
+          <w:szCs w:val="20"/>
+        </w:rPr>
+      </w:pPr>
+      <w:r>
+        <w:rPr>
+          <w:rFonts w:ascii="Consolas" w:eastAsia="Times New Roman" w:hAnsi="Consolas" w:cs="Times New Roman"/>
+          <w:color w:val="FFFFFF" w:themeColor="background1"/>
+          <w:sz w:val="20"/>
+          <w:szCs w:val="20"/>
+        </w:rPr>
+        <w:t xml:space="preserve">        'NAME': 'назва_бази',</w:t>
+      </w:r>
+    </w:p>
+    <w:p>
+      <w:pPr>
+        <w:shd w:val="clear" w:color="auto" w:fill="262626" w:themeFill="text1" w:themeFillTint="D9"/>
+        <w:spacing w:after="0" w:line="276" w:lineRule="auto"/>
+        <w:ind w:left="360"/>
+        <w:rPr>
+          <w:rFonts w:ascii="Consolas" w:eastAsia="Times New Roman" w:hAnsi="Consolas" w:cs="Times New Roman"/>
+          <w:color w:val="FFFFFF" w:themeColor="background1"/>
+          <w:sz w:val="20"/>
+          <w:szCs w:val="20"/>
+        </w:rPr>
+      </w:pPr>
+      <w:r>
+        <w:rPr>
+          <w:rFonts w:ascii="Consolas" w:eastAsia="Times New Roman" w:hAnsi="Consolas" w:cs="Times New Roman"/>
+          <w:color w:val="FFFFFF" w:themeColor="background1"/>
+          <w:sz w:val="20"/>
+          <w:szCs w:val="20"/>
+        </w:rPr>
+        <w:t xml:space="preserve">        'USER': 'користувач',</w:t>
+      </w:r>
+    </w:p>
+    <w:p>
+      <w:pPr>
+        <w:shd w:val="clear" w:color="auto" w:fill="262626" w:themeFill="text1" w:themeFillTint="D9"/>
+        <w:spacing w:after="0" w:line="276" w:lineRule="auto"/>
+        <w:ind w:left="360"/>
+        <w:rPr>
+          <w:rFonts w:ascii="Consolas" w:eastAsia="Times New Roman" w:hAnsi="Consolas" w:cs="Times New Roman"/>
+          <w:color w:val="FFFFFF" w:themeColor="background1"/>
+          <w:sz w:val="20"/>
+          <w:szCs w:val="20"/>
+        </w:rPr>
+      </w:pPr>
+      <w:r>
+        <w:rPr>
+          <w:rFonts w:ascii="Consolas" w:eastAsia="Times New Roman" w:hAnsi="Consolas" w:cs="Times New Roman"/>
+          <w:color w:val="FFFFFF" w:themeColor="background1"/>
+          <w:sz w:val="20"/>
+          <w:szCs w:val="20"/>
+        </w:rPr>
+        <w:t xml:space="preserve">        'PASSWORD': 'пароль',</w:t>
+      </w:r>
+    </w:p>
+    <w:p>
+      <w:pPr>
+        <w:shd w:val="clear" w:color="auto" w:fill="262626" w:themeFill="text1" w:themeFillTint="D9"/>
+        <w:spacing w:after="0" w:line="276" w:lineRule="auto"/>
+        <w:ind w:left="360"/>
+        <w:rPr>
+          <w:rFonts w:ascii="Consolas" w:eastAsia="Times New Roman" w:hAnsi="Consolas" w:cs="Times New Roman"/>
+          <w:color w:val="FFFFFF" w:themeColor="background1"/>
+          <w:sz w:val="20"/>
+          <w:szCs w:val="20"/>
+        </w:rPr>
+      </w:pPr>
+      <w:r>
+        <w:rPr>
+          <w:rFonts w:ascii="Consolas" w:eastAsia="Times New Roman" w:hAnsi="Consolas" w:cs="Times New Roman"/>
+          <w:color w:val="FFFFFF" w:themeColor="background1"/>
+          <w:sz w:val="20"/>
+          <w:szCs w:val="20"/>
+        </w:rPr>
+        <w:t xml:space="preserve">        'HOST': 'localhost',</w:t>
+      </w:r>
+    </w:p>
+    <w:p>
+      <w:pPr>
+        <w:shd w:val="clear" w:color="auto" w:fill="262626" w:themeFill="text1" w:themeFillTint="D9"/>
+        <w:spacing w:after="0" w:line="276" w:lineRule="auto"/>
+        <w:ind w:left="360"/>
+        <w:rPr>
+          <w:rFonts w:ascii="Consolas" w:eastAsia="Times New Roman" w:hAnsi="Consolas" w:cs="Times New Roman"/>
+          <w:color w:val="FFFFFF" w:themeColor="background1"/>
+          <w:sz w:val="20"/>
+          <w:szCs w:val="20"/>
+        </w:rPr>
+      </w:pPr>
+      <w:r>
+        <w:rPr>
+          <w:rFonts w:ascii="Consolas" w:eastAsia="Times New Roman" w:hAnsi="Consolas" w:cs="Times New Roman"/>
+          <w:color w:val="FFFFFF" w:themeColor="background1"/>
+          <w:sz w:val="20"/>
+          <w:szCs w:val="20"/>
+        </w:rPr>
+        <w:t xml:space="preserve">        'PORT': '5432',</w:t>
+      </w:r>
+    </w:p>
+    <w:p>
+      <w:pPr>
+        <w:shd w:val="clear" w:color="auto" w:fill="262626" w:themeFill="text1" w:themeFillTint="D9"/>
+        <w:spacing w:after="0" w:line="276" w:lineRule="auto"/>
+        <w:ind w:left="360"/>
+        <w:rPr>
+          <w:rFonts w:ascii="Consolas" w:eastAsia="Times New Roman" w:hAnsi="Consolas" w:cs="Times New Roman"/>
+          <w:color w:val="FFFFFF" w:themeColor="background1"/>
+          <w:sz w:val="20"/>
+          <w:szCs w:val="20"/>
+        </w:rPr>
+      </w:pPr>
+      <w:r>
+        <w:rPr>
+          <w:rFonts w:ascii="Consolas" w:eastAsia="Times New Roman" w:hAnsi="Consolas" w:cs="Times New Roman"/>
+          <w:color w:val="FFFFFF" w:themeColor="background1"/>
+          <w:sz w:val="20"/>
+          <w:szCs w:val="20"/>
+        </w:rPr>
+        <w:t xml:space="preserve">    }</w:t>
+      </w:r>
+    </w:p>
+    <w:p>
+      <w:pPr>
+        <w:shd w:val="clear" w:color="auto" w:fill="262626" w:themeFill="text1" w:themeFillTint="D9"/>
+        <w:spacing w:after="0" w:line="276" w:lineRule="auto"/>
+        <w:ind w:left="360"/>
+        <w:rPr>
+          <w:rFonts w:ascii="Consolas" w:eastAsia="Times New Roman" w:hAnsi="Consolas" w:cs="Times New Roman"/>
+          <w:color w:val="FFFFFF" w:themeColor="background1"/>
+          <w:sz w:val="20"/>
+          <w:szCs w:val="20"/>
+        </w:rPr>
+      </w:pPr>
+      <w:r>
+        <w:rPr>
+          <w:rFonts w:ascii="Consolas" w:eastAsia="Times New Roman" w:hAnsi="Consolas" w:cs="Times New Roman"/>
+          <w:color w:val="FFFFFF" w:themeColor="background1"/>
+          <w:sz w:val="20"/>
+          <w:szCs w:val="20"/>
+        </w:rPr>
+        <w:t>}</w:t>
+      </w:r>
+    </w:p>
+    <w:p>
+      <w:pPr>
+        <w:spacing w:after="0" w:line="276" w:lineRule="auto"/>
+        <w:ind w:left="360"/>
+        <w:rPr>
+          <w:rFonts w:ascii="Times New Roman" w:eastAsia="Times New Roman" w:hAnsi="Times New Roman" w:cs="Times New Roman"/>
+          <w:sz w:val="28"/>
+          <w:szCs w:val="28"/>
+        </w:rPr>
+      </w:pPr>
+      <w:r>
+        <w:rPr>
+          <w:rFonts w:ascii="Times New Roman" w:eastAsia="Times New Roman" w:hAnsi="Times New Roman" w:cs="Times New Roman"/>
+          <w:sz w:val="28"/>
+          <w:szCs w:val="28"/>
+        </w:rPr>
+        <w:t>Також потрібно встановити драйвер:</w:t>
+      </w:r>
+    </w:p>
+    <w:p>
+      <w:pPr>
+        <w:shd w:val="clear" w:color="auto" w:fill="262626" w:themeFill="text1" w:themeFillTint="D9"/>
+        <w:spacing w:after="0" w:line="276" w:lineRule="auto"/>
+        <w:ind w:left="360"/>
+        <w:rPr>
+          <w:rFonts w:ascii="Consolas" w:eastAsia="Times New Roman" w:hAnsi="Consolas" w:cs="Times New Roman"/>
+          <w:color w:val="FFFFFF" w:themeColor="background1"/>
+          <w:sz w:val="20"/>
+          <w:szCs w:val="20"/>
+        </w:rPr>
+      </w:pPr>
+      <w:r>
+        <w:rPr>
+          <w:rFonts w:ascii="Consolas" w:eastAsia="Times New Roman" w:hAnsi="Consolas" w:cs="Times New Roman"/>
+          <w:color w:val="FFFFFF" w:themeColor="background1"/>
+          <w:sz w:val="20"/>
+          <w:szCs w:val="20"/>
+        </w:rPr>
+        <w:t>pip install psycopg2</w:t>
+      </w:r>
+    </w:p>
+    <w:p>
+      <w:pPr>
+        <w:spacing w:after="0" w:line="276" w:lineRule="auto"/>
+        <w:ind w:left="360"/>
+        <w:rPr>
+          <w:rFonts w:ascii="Times New Roman" w:eastAsia="Times New Roman" w:hAnsi="Times New Roman" w:cs="Times New Roman"/>
+          <w:sz w:val="28"/>
+          <w:szCs w:val="28"/>
+        </w:rPr>
+      </w:pPr>
+    </w:p>
+    <w:p>
+      <w:pPr>
+        <w:spacing w:after="0" w:line="276" w:lineRule="auto"/>
+        <w:ind w:left="360"/>
+        <w:rPr>
+          <w:rFonts w:ascii="Times New Roman" w:eastAsia="Times New Roman" w:hAnsi="Times New Roman" w:cs="Times New Roman"/>
+          <w:sz w:val="28"/>
+          <w:szCs w:val="28"/>
+        </w:rPr>
+      </w:pPr>
+      <w:r>
+        <w:rPr>
+          <w:rFonts w:ascii="Times New Roman" w:eastAsia="Times New Roman" w:hAnsi="Times New Roman" w:cs="Times New Roman"/>
+          <w:sz w:val="28"/>
+          <w:szCs w:val="28"/>
+        </w:rPr>
+        <w:t>3. Як в проєкті Django створити модель для таблиці бази даних?</w:t>
+      </w:r>
+    </w:p>
+    <w:p>
+      <w:pPr>
+        <w:spacing w:after="0" w:line="276" w:lineRule="auto"/>
+        <w:ind w:left="360"/>
+        <w:rPr>
+          <w:rFonts w:ascii="Times New Roman" w:eastAsia="Times New Roman" w:hAnsi="Times New Roman" w:cs="Times New Roman"/>
+          <w:sz w:val="28"/>
+          <w:szCs w:val="28"/>
+        </w:rPr>
+      </w:pPr>
+      <w:r>
+        <w:rPr>
+          <w:rFonts w:ascii="Times New Roman" w:eastAsia="Times New Roman" w:hAnsi="Times New Roman" w:cs="Times New Roman"/>
+          <w:sz w:val="28"/>
+          <w:szCs w:val="28"/>
+        </w:rPr>
+        <w:t>У файлі `models.py` створюється клас, який наслідує `models.Model`, і в ньому описуються поля таблиці:</w:t>
+      </w:r>
+    </w:p>
+    <w:p>
+      <w:pPr>
+        <w:shd w:val="clear" w:color="auto" w:fill="262626" w:themeFill="text1" w:themeFillTint="D9"/>
+        <w:spacing w:after="0" w:line="276" w:lineRule="auto"/>
+        <w:ind w:left="360"/>
+        <w:rPr>
+          <w:rFonts w:ascii="Consolas" w:eastAsia="Times New Roman" w:hAnsi="Consolas" w:cs="Times New Roman"/>
+          <w:color w:val="FFFFFF" w:themeColor="background1"/>
+          <w:sz w:val="20"/>
+          <w:szCs w:val="20"/>
+        </w:rPr>
+      </w:pPr>
+      <w:r>
+        <w:rPr>
+          <w:rFonts w:ascii="Consolas" w:eastAsia="Times New Roman" w:hAnsi="Consolas" w:cs="Times New Roman"/>
+          <w:color w:val="FFFFFF" w:themeColor="background1"/>
+          <w:sz w:val="20"/>
+          <w:szCs w:val="20"/>
+        </w:rPr>
+        <w:t>from django.db import models</w:t>
+      </w:r>
+    </w:p>
+    <w:p>
+      <w:pPr>
+        <w:shd w:val="clear" w:color="auto" w:fill="262626" w:themeFill="text1" w:themeFillTint="D9"/>
+        <w:spacing w:after="0" w:line="276" w:lineRule="auto"/>
+        <w:ind w:left="360"/>
+        <w:rPr>
+          <w:rFonts w:ascii="Consolas" w:eastAsia="Times New Roman" w:hAnsi="Consolas" w:cs="Times New Roman"/>
+          <w:color w:val="FFFFFF" w:themeColor="background1"/>
+          <w:sz w:val="20"/>
+          <w:szCs w:val="20"/>
+        </w:rPr>
+      </w:pPr>
+    </w:p>
+    <w:p>
+      <w:pPr>
+        <w:shd w:val="clear" w:color="auto" w:fill="262626" w:themeFill="text1" w:themeFillTint="D9"/>
+        <w:spacing w:after="0" w:line="276" w:lineRule="auto"/>
+        <w:ind w:left="360"/>
+        <w:rPr>
+          <w:rFonts w:ascii="Consolas" w:eastAsia="Times New Roman" w:hAnsi="Consolas" w:cs="Times New Roman"/>
+          <w:color w:val="FFFFFF" w:themeColor="background1"/>
+          <w:sz w:val="20"/>
+          <w:szCs w:val="20"/>
+        </w:rPr>
+      </w:pPr>
+      <w:r>
+        <w:rPr>
+          <w:rFonts w:ascii="Consolas" w:eastAsia="Times New Roman" w:hAnsi="Consolas" w:cs="Times New Roman"/>
+          <w:color w:val="FFFFFF" w:themeColor="background1"/>
+          <w:sz w:val="20"/>
+          <w:szCs w:val="20"/>
+        </w:rPr>
+        <w:t>class Product(models.Model):</w:t>
+      </w:r>
+    </w:p>
+    <w:p>
+      <w:pPr>
+        <w:shd w:val="clear" w:color="auto" w:fill="262626" w:themeFill="text1" w:themeFillTint="D9"/>
+        <w:spacing w:after="0" w:line="276" w:lineRule="auto"/>
+        <w:ind w:left="360"/>
+        <w:rPr>
+          <w:rFonts w:ascii="Consolas" w:eastAsia="Times New Roman" w:hAnsi="Consolas" w:cs="Times New Roman"/>
+          <w:color w:val="FFFFFF" w:themeColor="background1"/>
+          <w:sz w:val="20"/>
+          <w:szCs w:val="20"/>
+        </w:rPr>
+      </w:pPr>
+      <w:r>
+        <w:rPr>
+          <w:rFonts w:ascii="Consolas" w:eastAsia="Times New Roman" w:hAnsi="Consolas" w:cs="Times New Roman"/>
+          <w:color w:val="FFFFFF" w:themeColor="background1"/>
+          <w:sz w:val="20"/>
+          <w:szCs w:val="20"/>
+        </w:rPr>
+        <w:t xml:space="preserve">    name = models.CharField(max_length=100)</w:t>
+      </w:r>
+    </w:p>
+    <w:p>
+      <w:pPr>
+        <w:shd w:val="clear" w:color="auto" w:fill="262626" w:themeFill="text1" w:themeFillTint="D9"/>
+        <w:spacing w:after="0" w:line="276" w:lineRule="auto"/>
+        <w:ind w:left="360"/>
+        <w:rPr>
+          <w:rFonts w:ascii="Consolas" w:eastAsia="Times New Roman" w:hAnsi="Consolas" w:cs="Times New Roman"/>
+          <w:color w:val="FFFFFF" w:themeColor="background1"/>
+          <w:sz w:val="20"/>
+          <w:szCs w:val="20"/>
+        </w:rPr>
+      </w:pPr>
+      <w:r>
+        <w:rPr>
+          <w:rFonts w:ascii="Consolas" w:eastAsia="Times New Roman" w:hAnsi="Consolas" w:cs="Times New Roman"/>
+          <w:color w:val="FFFFFF" w:themeColor="background1"/>
+          <w:sz w:val="20"/>
+          <w:szCs w:val="20"/>
+        </w:rPr>
+        <w:t xml:space="preserve">    price = models.DecimalField(max_digits=8, decimal_places=2)</w:t>
+      </w:r>
+    </w:p>
+    <w:p>
+      <w:pPr>
+        <w:spacing w:after="0" w:line="276" w:lineRule="auto"/>
+        <w:ind w:left="360"/>
+        <w:rPr>
+          <w:rFonts w:ascii="Times New Roman" w:eastAsia="Times New Roman" w:hAnsi="Times New Roman" w:cs="Times New Roman"/>
+          <w:sz w:val="28"/>
+          <w:szCs w:val="28"/>
+        </w:rPr>
+      </w:pPr>
+    </w:p>
+    <w:p>
+      <w:pPr>
+        <w:spacing w:after="0" w:line="276" w:lineRule="auto"/>
+        <w:ind w:left="360"/>
+        <w:rPr>
+          <w:rFonts w:ascii="Times New Roman" w:eastAsia="Times New Roman" w:hAnsi="Times New Roman" w:cs="Times New Roman"/>
+          <w:sz w:val="28"/>
+          <w:szCs w:val="28"/>
+        </w:rPr>
+      </w:pPr>
+      <w:r>
+        <w:rPr>
+          <w:rFonts w:ascii="Times New Roman" w:eastAsia="Times New Roman" w:hAnsi="Times New Roman" w:cs="Times New Roman"/>
+          <w:sz w:val="28"/>
+          <w:szCs w:val="28"/>
+        </w:rPr>
+        <w:t>4. Яка команда використовується для створення міграцій в Django?</w:t>
+      </w:r>
+    </w:p>
+    <w:p>
+      <w:pPr>
+        <w:spacing w:after="0" w:line="276" w:lineRule="auto"/>
+        <w:ind w:left="360"/>
+        <w:rPr>
+          <w:rFonts w:ascii="Times New Roman" w:eastAsia="Times New Roman" w:hAnsi="Times New Roman" w:cs="Times New Roman"/>
+          <w:sz w:val="28"/>
+          <w:szCs w:val="28"/>
+        </w:rPr>
+      </w:pPr>
+      <w:r>
+        <w:rPr>
+          <w:rFonts w:ascii="Times New Roman" w:eastAsia="Times New Roman" w:hAnsi="Times New Roman" w:cs="Times New Roman"/>
+          <w:sz w:val="28"/>
+          <w:szCs w:val="28"/>
+        </w:rPr>
+        <w:t>Для створення файлів міграцій на основі змін у моделях використовується команда:</w:t>
+      </w:r>
+    </w:p>
+    <w:p>
+      <w:pPr>
+        <w:shd w:val="clear" w:color="auto" w:fill="262626" w:themeFill="text1" w:themeFillTint="D9"/>
+        <w:spacing w:after="0" w:line="276" w:lineRule="auto"/>
+        <w:ind w:left="360"/>
+        <w:rPr>
+          <w:rFonts w:ascii="Consolas" w:eastAsia="Times New Roman" w:hAnsi="Consolas" w:cs="Times New Roman"/>
+          <w:color w:val="FFFFFF" w:themeColor="background1"/>
+          <w:sz w:val="20"/>
+          <w:szCs w:val="20"/>
+        </w:rPr>
+      </w:pPr>
+      <w:r>
+        <w:rPr>
+          <w:rFonts w:ascii="Consolas" w:eastAsia="Times New Roman" w:hAnsi="Consolas" w:cs="Times New Roman"/>
+          <w:color w:val="FFFFFF" w:themeColor="background1"/>
+          <w:sz w:val="20"/>
+          <w:szCs w:val="20"/>
+        </w:rPr>
+        <w:t>python manage.py makemigrations</w:t>
+      </w:r>
+    </w:p>
+    <w:p>
+      <w:pPr>
+        <w:spacing w:after="0" w:line="276" w:lineRule="auto"/>
+        <w:ind w:left="360"/>
+        <w:rPr>
+          <w:rFonts w:ascii="Times New Roman" w:eastAsia="Times New Roman" w:hAnsi="Times New Roman" w:cs="Times New Roman"/>
+          <w:sz w:val="28"/>
+          <w:szCs w:val="28"/>
+        </w:rPr>
+      </w:pPr>
+    </w:p>
+    <w:p>
+      <w:pPr>
+        <w:spacing w:after="0" w:line="276" w:lineRule="auto"/>
+        <w:ind w:left="360"/>
+        <w:rPr>
+          <w:rFonts w:ascii="Times New Roman" w:eastAsia="Times New Roman" w:hAnsi="Times New Roman" w:cs="Times New Roman"/>
+          <w:sz w:val="28"/>
+          <w:szCs w:val="28"/>
+        </w:rPr>
+      </w:pPr>
+      <w:r>
+        <w:rPr>
+          <w:rFonts w:ascii="Times New Roman" w:eastAsia="Times New Roman" w:hAnsi="Times New Roman" w:cs="Times New Roman"/>
+          <w:sz w:val="28"/>
+          <w:szCs w:val="28"/>
+        </w:rPr>
+        <w:t>5. Як додати керування моделями в адміністративну панель проєкта Django?</w:t>
+      </w:r>
+    </w:p>
+    <w:p>
+      <w:pPr>
+        <w:spacing w:after="0" w:line="276" w:lineRule="auto"/>
+        <w:ind w:left="360"/>
+        <w:rPr>
+          <w:rFonts w:ascii="Times New Roman" w:eastAsia="Times New Roman" w:hAnsi="Times New Roman" w:cs="Times New Roman"/>
+          <w:sz w:val="28"/>
+          <w:szCs w:val="28"/>
+        </w:rPr>
+      </w:pPr>
+      <w:r>
+        <w:rPr>
+          <w:rFonts w:ascii="Times New Roman" w:eastAsia="Times New Roman" w:hAnsi="Times New Roman" w:cs="Times New Roman"/>
+          <w:sz w:val="28"/>
+          <w:szCs w:val="28"/>
+        </w:rPr>
+        <w:t>Потрібно зареєструвати модель у файлі `admin.py` відповідного застосунку:</w:t>
+      </w:r>
+    </w:p>
+    <w:p>
+      <w:pPr>
+        <w:shd w:val="clear" w:color="auto" w:fill="262626" w:themeFill="text1" w:themeFillTint="D9"/>
+        <w:spacing w:after="0" w:line="276" w:lineRule="auto"/>
+        <w:ind w:left="360"/>
+        <w:rPr>
+          <w:rFonts w:ascii="Consolas" w:eastAsia="Times New Roman" w:hAnsi="Consolas" w:cs="Times New Roman"/>
+          <w:color w:val="FFFFFF" w:themeColor="background1"/>
+          <w:sz w:val="20"/>
+          <w:szCs w:val="20"/>
+        </w:rPr>
+      </w:pPr>
+      <w:r>
+        <w:rPr>
+          <w:rFonts w:ascii="Consolas" w:eastAsia="Times New Roman" w:hAnsi="Consolas" w:cs="Times New Roman"/>
+          <w:color w:val="FFFFFF" w:themeColor="background1"/>
+          <w:sz w:val="20"/>
+          <w:szCs w:val="20"/>
+        </w:rPr>
+        <w:t>from django.contrib import admin</w:t>
+      </w:r>
+    </w:p>
+    <w:p>
+      <w:pPr>
+        <w:shd w:val="clear" w:color="auto" w:fill="262626" w:themeFill="text1" w:themeFillTint="D9"/>
+        <w:spacing w:after="0" w:line="276" w:lineRule="auto"/>
+        <w:ind w:left="360"/>
+        <w:rPr>
+          <w:rFonts w:ascii="Consolas" w:eastAsia="Times New Roman" w:hAnsi="Consolas" w:cs="Times New Roman"/>
+          <w:color w:val="FFFFFF" w:themeColor="background1"/>
+          <w:sz w:val="20"/>
+          <w:szCs w:val="20"/>
+        </w:rPr>
+      </w:pPr>
+      <w:r>
+        <w:rPr>
+          <w:rFonts w:ascii="Consolas" w:eastAsia="Times New Roman" w:hAnsi="Consolas" w:cs="Times New Roman"/>
+          <w:color w:val="FFFFFF" w:themeColor="background1"/>
+          <w:sz w:val="20"/>
+          <w:szCs w:val="20"/>
+        </w:rPr>
+        <w:t>from .models import Product</w:t>
+      </w:r>
+    </w:p>
+    <w:p>
+      <w:pPr>
+        <w:shd w:val="clear" w:color="auto" w:fill="262626" w:themeFill="text1" w:themeFillTint="D9"/>
+        <w:spacing w:after="0" w:line="276" w:lineRule="auto"/>
+        <w:ind w:left="360"/>
+        <w:rPr>
+          <w:rFonts w:ascii="Consolas" w:eastAsia="Times New Roman" w:hAnsi="Consolas" w:cs="Times New Roman"/>
+          <w:color w:val="FFFFFF" w:themeColor="background1"/>
+          <w:sz w:val="20"/>
+          <w:szCs w:val="20"/>
+        </w:rPr>
+      </w:pPr>
+    </w:p>
+    <w:p>
+      <w:pPr>
+        <w:shd w:val="clear" w:color="auto" w:fill="262626" w:themeFill="text1" w:themeFillTint="D9"/>
+        <w:spacing w:after="0" w:line="276" w:lineRule="auto"/>
+        <w:ind w:left="360"/>
+        <w:rPr>
+          <w:rFonts w:ascii="Consolas" w:eastAsia="Times New Roman" w:hAnsi="Consolas" w:cs="Times New Roman"/>
+          <w:color w:val="FFFFFF" w:themeColor="background1"/>
+          <w:sz w:val="20"/>
+          <w:szCs w:val="20"/>
+        </w:rPr>
+      </w:pPr>
+      <w:r>
+        <w:rPr>
+          <w:rFonts w:ascii="Consolas" w:eastAsia="Times New Roman" w:hAnsi="Consolas" w:cs="Times New Roman"/>
+          <w:color w:val="FFFFFF" w:themeColor="background1"/>
+          <w:sz w:val="20"/>
+          <w:szCs w:val="20"/>
+        </w:rPr>
+        <w:t>admin.site.register(Product)</w:t>
+      </w:r>
+    </w:p>
+    <w:p>
+      <w:pPr>
+        <w:spacing w:after="0" w:line="276" w:lineRule="auto"/>
+        <w:ind w:left="360"/>
+        <w:rPr>
+          <w:rFonts w:ascii="Times New Roman" w:eastAsia="Times New Roman" w:hAnsi="Times New Roman" w:cs="Times New Roman"/>
+          <w:sz w:val="28"/>
+          <w:szCs w:val="28"/>
+        </w:rPr>
+      </w:pPr>
+    </w:p>
+    <w:p>
+      <w:pPr>
+        <w:spacing w:after="0" w:line="276" w:lineRule="auto"/>
+        <w:ind w:left="360"/>
+        <w:rPr>
+          <w:rFonts w:ascii="Times New Roman" w:eastAsia="Times New Roman" w:hAnsi="Times New Roman" w:cs="Times New Roman"/>
+          <w:sz w:val="28"/>
+          <w:szCs w:val="28"/>
+        </w:rPr>
+      </w:pPr>
+      <w:r>
+        <w:rPr>
+          <w:rFonts w:ascii="Times New Roman" w:eastAsia="Times New Roman" w:hAnsi="Times New Roman" w:cs="Times New Roman"/>
+          <w:sz w:val="28"/>
+          <w:szCs w:val="28"/>
+        </w:rPr>
+        <w:t>Щоб кастомізувати відображення:</w:t>
+      </w:r>
+    </w:p>
+    <w:p>
+      <w:pPr>
+        <w:shd w:val="clear" w:color="auto" w:fill="262626" w:themeFill="text1" w:themeFillTint="D9"/>
+        <w:spacing w:after="0" w:line="276" w:lineRule="auto"/>
+        <w:ind w:left="360"/>
+        <w:rPr>
+          <w:rFonts w:ascii="Consolas" w:eastAsia="Times New Roman" w:hAnsi="Consolas" w:cs="Times New Roman"/>
+          <w:color w:val="FFFFFF" w:themeColor="background1"/>
+          <w:sz w:val="20"/>
+          <w:szCs w:val="20"/>
+        </w:rPr>
+      </w:pPr>
+      <w:r>
+        <w:rPr>
+          <w:rFonts w:ascii="Consolas" w:eastAsia="Times New Roman" w:hAnsi="Consolas" w:cs="Times New Roman"/>
+          <w:color w:val="FFFFFF" w:themeColor="background1"/>
+          <w:sz w:val="20"/>
+          <w:szCs w:val="20"/>
+        </w:rPr>
+        <w:t>class ProductAdmin(admin.ModelAdmin):</w:t>
+      </w:r>
+    </w:p>
+    <w:p>
+      <w:pPr>
+        <w:shd w:val="clear" w:color="auto" w:fill="262626" w:themeFill="text1" w:themeFillTint="D9"/>
+        <w:spacing w:after="0" w:line="276" w:lineRule="auto"/>
+        <w:ind w:left="360"/>
+        <w:rPr>
+          <w:rFonts w:ascii="Consolas" w:eastAsia="Times New Roman" w:hAnsi="Consolas" w:cs="Times New Roman"/>
+          <w:color w:val="FFFFFF" w:themeColor="background1"/>
+          <w:sz w:val="20"/>
+          <w:szCs w:val="20"/>
+        </w:rPr>
+      </w:pPr>
+      <w:r>
+        <w:rPr>
+          <w:rFonts w:ascii="Consolas" w:eastAsia="Times New Roman" w:hAnsi="Consolas" w:cs="Times New Roman"/>
+          <w:color w:val="FFFFFF" w:themeColor="background1"/>
+          <w:sz w:val="20"/>
+          <w:szCs w:val="20"/>
+        </w:rPr>
+        <w:t xml:space="preserve">    list_display = ('name', 'price')</w:t>
+      </w:r>
+    </w:p>
+    <w:p>
+      <w:pPr>
+        <w:shd w:val="clear" w:color="auto" w:fill="262626" w:themeFill="text1" w:themeFillTint="D9"/>
+        <w:spacing w:after="0" w:line="276" w:lineRule="auto"/>
+        <w:ind w:left="360"/>
+        <w:rPr>
+          <w:rFonts w:ascii="Consolas" w:eastAsia="Times New Roman" w:hAnsi="Consolas" w:cs="Times New Roman"/>
+          <w:color w:val="FFFFFF" w:themeColor="background1"/>
+          <w:sz w:val="20"/>
+          <w:szCs w:val="20"/>
+        </w:rPr>
+      </w:pPr>
+    </w:p>
+    <w:p>
+      <w:pPr>
+        <w:shd w:val="clear" w:color="auto" w:fill="262626" w:themeFill="text1" w:themeFillTint="D9"/>
+        <w:spacing w:after="0" w:line="276" w:lineRule="auto"/>
+        <w:ind w:left="360"/>
+        <w:rPr>
+          <w:rFonts w:ascii="Consolas" w:eastAsia="Times New Roman" w:hAnsi="Consolas" w:cs="Times New Roman"/>
+          <w:color w:val="FFFFFF" w:themeColor="background1"/>
+          <w:sz w:val="20"/>
+          <w:szCs w:val="20"/>
+        </w:rPr>
+      </w:pPr>
+      <w:r>
+        <w:rPr>
+          <w:rFonts w:ascii="Consolas" w:eastAsia="Times New Roman" w:hAnsi="Consolas" w:cs="Times New Roman"/>
+          <w:color w:val="FFFFFF" w:themeColor="background1"/>
+          <w:sz w:val="20"/>
+          <w:szCs w:val="20"/>
+        </w:rPr>
+        <w:t>admin.site.register(Product, ProductAdmin)</w:t>
+      </w:r>
     </w:p>
     <w:p>
       <w:pPr>
@@ -3251,25 +4154,7 @@
     </w:p>
     <w:p>
       <w:pPr>
-        <w:spacing w:after="0" w:line="276" w:lineRule="auto"/>
-        <w:ind w:firstLine="709"/>
-        <w:rPr>
-          <w:rFonts w:ascii="Times New Roman" w:eastAsia="Times New Roman" w:hAnsi="Times New Roman" w:cs="Times New Roman"/>
-          <w:sz w:val="28"/>
-          <w:szCs w:val="28"/>
-        </w:rPr>
-      </w:pPr>
-      <w:r>
-        <w:rPr>
-          <w:rFonts w:ascii="Times New Roman" w:eastAsia="Times New Roman" w:hAnsi="Times New Roman" w:cs="Times New Roman"/>
-          <w:sz w:val="28"/>
-          <w:szCs w:val="28"/>
-        </w:rPr>
-        <w:t>Виконавець роботи надає висновок щодо проведеної роботи, отриманих результатів, тощо.</w:t>
-      </w:r>
-    </w:p>
-    <w:p>
-      <w:pPr>
+        <w:ind w:firstLine="720"/>
         <w:rPr>
           <w:rFonts w:ascii="Times New Roman" w:eastAsia="Times New Roman" w:hAnsi="Times New Roman" w:cs="Times New Roman"/>
           <w:sz w:val="28"/>
@@ -3277,6 +4162,14 @@
           <w:lang w:val="ru-RU"/>
         </w:rPr>
       </w:pPr>
+      <w:r>
+        <w:rPr>
+          <w:rFonts w:ascii="Times New Roman" w:eastAsia="Times New Roman" w:hAnsi="Times New Roman" w:cs="Times New Roman"/>
+          <w:sz w:val="28"/>
+          <w:szCs w:val="28"/>
+        </w:rPr>
+        <w:t>У ході виконання завдань було розглянуто основи роботи з Django та PostgreSQL: підключення СКБД до проєкту, створення моделей, формування та застосування міграцій, а також керування даними через адміністративну панель. Завдяки використанню ORM у Django, робота з базою даних стає зручнішою та не потребує прямого написання SQL-запитів.</w:t>
+      </w:r>
     </w:p>
     <w:p>
       <w:pPr>

</xml_diff>